<commit_message>
Lab1 and corrected Lab2
</commit_message>
<xml_diff>
--- a/net/lab2/Lashuk Anna/Lashuk_Anna_Lab2.docx
+++ b/net/lab2/Lashuk Anna/Lashuk_Anna_Lab2.docx
@@ -11411,7 +11411,6 @@
           <w:sz w:val="28"/>
           <w:szCs w:val="28"/>
           <w:shd w:val="clear" w:color="auto" w:fill="FFFFFF"/>
-          <w:lang w:val="en-US"/>
         </w:rPr>
       </w:pPr>
       <w:r>
@@ -11663,15 +11662,7 @@
           <w:sz w:val="28"/>
           <w:szCs w:val="28"/>
         </w:rPr>
-        <w:t>Как можно видеть, результат совпадает со значением поля контрольной суммы</w:t>
-      </w:r>
-      <w:r>
-        <w:rPr>
-          <w:color w:val="000000"/>
-          <w:sz w:val="28"/>
-          <w:szCs w:val="28"/>
-        </w:rPr>
-        <w:t xml:space="preserve"> в нашем протоколе </w:t>
+        <w:t xml:space="preserve">Как можно видеть, результат совпадает со значением поля контрольной суммы в нашем протоколе </w:t>
       </w:r>
       <w:r>
         <w:rPr>
@@ -11970,7 +11961,19 @@
           <w:szCs w:val="28"/>
           <w:shd w:val="clear" w:color="auto" w:fill="FFFFFF"/>
         </w:rPr>
-        <w:t xml:space="preserve">Считаем сумму заголовка с обнуленной суммой: </w:t>
+        <w:t>Считаем сумму заголовка с</w:t>
+      </w:r>
+      <w:bookmarkStart w:id="0" w:name="_GoBack"/>
+      <w:bookmarkEnd w:id="0"/>
+      <w:r>
+        <w:rPr>
+          <w:rFonts w:ascii="Times New Roman" w:hAnsi="Times New Roman" w:cs="Times New Roman"/>
+          <w:color w:val="000000"/>
+          <w:sz w:val="28"/>
+          <w:szCs w:val="28"/>
+          <w:shd w:val="clear" w:color="auto" w:fill="FFFFFF"/>
+        </w:rPr>
+        <w:t xml:space="preserve"> суммой: </w:t>
       </w:r>
       <w:r>
         <w:rPr>
@@ -12202,8 +12205,6 @@
         </w:rPr>
         <w:t>e</w:t>
       </w:r>
-      <w:bookmarkStart w:id="0" w:name="_GoBack"/>
-      <w:bookmarkEnd w:id="0"/>
       <w:r>
         <w:rPr>
           <w:rFonts w:ascii="Times New Roman" w:hAnsi="Times New Roman" w:cs="Times New Roman"/>
@@ -12549,7 +12550,6 @@
           <w:color w:val="000000"/>
           <w:sz w:val="21"/>
           <w:szCs w:val="21"/>
-          <w:lang w:val="en-US"/>
         </w:rPr>
       </w:pPr>
       <w:r>
@@ -12619,7 +12619,6 @@
           <w:color w:val="000000"/>
           <w:sz w:val="21"/>
           <w:szCs w:val="21"/>
-          <w:lang w:val="en-US"/>
         </w:rPr>
       </w:pPr>
     </w:p>
@@ -15757,7 +15756,7 @@
 </file>
 
 <file path=customXml/itemProps2.xml><?xml version="1.0" encoding="utf-8"?>
-<ds:datastoreItem xmlns:ds="http://schemas.openxmlformats.org/officeDocument/2006/customXml" ds:itemID="{FD37B816-FCB6-45FA-B5AF-B325C9E4A5BD}">
+<ds:datastoreItem xmlns:ds="http://schemas.openxmlformats.org/officeDocument/2006/customXml" ds:itemID="{6A45A7FE-83F5-46D9-B915-28BC204A5BB3}">
   <ds:schemaRefs>
     <ds:schemaRef ds:uri="http://schemas.openxmlformats.org/officeDocument/2006/bibliography"/>
   </ds:schemaRefs>

</xml_diff>